<commit_message>
last changes to readme and plan
</commit_message>
<xml_diff>
--- a/План работ.docx
+++ b/План работ.docx
@@ -638,6 +638,11 @@
             <w:tcW w:w="4388" w:type="dxa"/>
           </w:tcPr>
           <w:p>
+            <w:pPr>
+              <w:rPr>
+                <w:lang w:val="en-US"/>
+              </w:rPr>
+            </w:pPr>
             <w:r>
               <w:t xml:space="preserve">Полностью задачу решить не удалось, сохранила в ветку </w:t>
             </w:r>
@@ -771,6 +776,53 @@
               <w:t xml:space="preserve"> в общий модуль. </w:t>
             </w:r>
           </w:p>
+        </w:tc>
+      </w:tr>
+      <w:tr>
+        <w:tc>
+          <w:tcPr>
+            <w:tcW w:w="2336" w:type="dxa"/>
+          </w:tcPr>
+          <w:p>
+            <w:r>
+              <w:t xml:space="preserve">Написание </w:t>
+            </w:r>
+            <w:r>
+              <w:rPr>
+                <w:lang w:val="en-US"/>
+              </w:rPr>
+              <w:t>unit-</w:t>
+            </w:r>
+            <w:r>
+              <w:t>тестов</w:t>
+            </w:r>
+          </w:p>
+        </w:tc>
+        <w:tc>
+          <w:tcPr>
+            <w:tcW w:w="1203" w:type="dxa"/>
+          </w:tcPr>
+          <w:p>
+            <w:r>
+              <w:t>1 час</w:t>
+            </w:r>
+          </w:p>
+        </w:tc>
+        <w:tc>
+          <w:tcPr>
+            <w:tcW w:w="1418" w:type="dxa"/>
+          </w:tcPr>
+          <w:p>
+            <w:r>
+              <w:t>1 час</w:t>
+            </w:r>
+          </w:p>
+        </w:tc>
+        <w:tc>
+          <w:tcPr>
+            <w:tcW w:w="4388" w:type="dxa"/>
+          </w:tcPr>
+          <w:p/>
         </w:tc>
       </w:tr>
     </w:tbl>

</xml_diff>